<commit_message>
Checking if pushing works
</commit_message>
<xml_diff>
--- a/Report.docx
+++ b/Report.docx
@@ -4,13 +4,1059 @@
   <w:body>
     <w:p>
       <w:pPr>
-        <w:jc w:val="center"/>
+        <w:rPr>
+          <w:rFonts w:asciiTheme="minorHAnsi" w:hAnsiTheme="minorHAnsi" w:cstheme="minorHAnsi"/>
+        </w:rPr>
+      </w:pPr>
+      <w:r>
+        <w:rPr>
+          <w:noProof/>
+          <w:lang w:eastAsia="en-GB"/>
+        </w:rPr>
+        <w:drawing>
+          <wp:anchor distT="0" distB="0" distL="114300" distR="114300" simplePos="0" relativeHeight="251662336" behindDoc="1" locked="0" layoutInCell="1" allowOverlap="1" wp14:anchorId="7A3609D5" wp14:editId="353CC817">
+            <wp:simplePos x="0" y="0"/>
+            <wp:positionH relativeFrom="margin">
+              <wp:posOffset>1824990</wp:posOffset>
+            </wp:positionH>
+            <wp:positionV relativeFrom="paragraph">
+              <wp:posOffset>0</wp:posOffset>
+            </wp:positionV>
+            <wp:extent cx="3938270" cy="3103245"/>
+            <wp:effectExtent l="0" t="0" r="5080" b="1905"/>
+            <wp:wrapTight wrapText="bothSides">
+              <wp:wrapPolygon edited="0">
+                <wp:start x="0" y="0"/>
+                <wp:lineTo x="0" y="21481"/>
+                <wp:lineTo x="21523" y="21481"/>
+                <wp:lineTo x="21523" y="0"/>
+                <wp:lineTo x="0" y="0"/>
+              </wp:wrapPolygon>
+            </wp:wrapTight>
+            <wp:docPr id="1" name="Picture 1"/>
+            <wp:cNvGraphicFramePr>
+              <a:graphicFrameLocks xmlns:a="http://schemas.openxmlformats.org/drawingml/2006/main" noChangeAspect="1"/>
+            </wp:cNvGraphicFramePr>
+            <a:graphic xmlns:a="http://schemas.openxmlformats.org/drawingml/2006/main">
+              <a:graphicData uri="http://schemas.openxmlformats.org/drawingml/2006/picture">
+                <pic:pic xmlns:pic="http://schemas.openxmlformats.org/drawingml/2006/picture">
+                  <pic:nvPicPr>
+                    <pic:cNvPr id="1" name=""/>
+                    <pic:cNvPicPr/>
+                  </pic:nvPicPr>
+                  <pic:blipFill>
+                    <a:blip r:embed="rId8">
+                      <a:extLst>
+                        <a:ext uri="{28A0092B-C50C-407E-A947-70E740481C1C}">
+                          <a14:useLocalDpi xmlns:a14="http://schemas.microsoft.com/office/drawing/2010/main" val="0"/>
+                        </a:ext>
+                      </a:extLst>
+                    </a:blip>
+                    <a:stretch>
+                      <a:fillRect/>
+                    </a:stretch>
+                  </pic:blipFill>
+                  <pic:spPr>
+                    <a:xfrm>
+                      <a:off x="0" y="0"/>
+                      <a:ext cx="3938270" cy="3103245"/>
+                    </a:xfrm>
+                    <a:prstGeom prst="rect">
+                      <a:avLst/>
+                    </a:prstGeom>
+                  </pic:spPr>
+                </pic:pic>
+              </a:graphicData>
+            </a:graphic>
+            <wp14:sizeRelH relativeFrom="margin">
+              <wp14:pctWidth>0</wp14:pctWidth>
+            </wp14:sizeRelH>
+            <wp14:sizeRelV relativeFrom="margin">
+              <wp14:pctHeight>0</wp14:pctHeight>
+            </wp14:sizeRelV>
+          </wp:anchor>
+        </w:drawing>
+      </w:r>
+    </w:p>
+    <w:p>
+      <w:pPr>
+        <w:rPr>
+          <w:rFonts w:asciiTheme="minorHAnsi" w:hAnsiTheme="minorHAnsi" w:cstheme="minorHAnsi"/>
+        </w:rPr>
+      </w:pPr>
+      <w:r>
+        <w:rPr>
+          <w:rFonts w:asciiTheme="minorHAnsi" w:hAnsiTheme="minorHAnsi" w:cstheme="minorHAnsi"/>
+        </w:rPr>
+        <w:t>Everything 1.0 SF4</w:t>
+      </w:r>
+    </w:p>
+    <w:p>
+      <w:pPr>
+        <w:rPr>
+          <w:rFonts w:asciiTheme="minorHAnsi" w:hAnsiTheme="minorHAnsi" w:cstheme="minorHAnsi"/>
+        </w:rPr>
+      </w:pPr>
+    </w:p>
+    <w:p>
+      <w:pPr>
+        <w:rPr>
+          <w:rFonts w:asciiTheme="minorHAnsi" w:hAnsiTheme="minorHAnsi" w:cstheme="minorHAnsi"/>
+        </w:rPr>
+      </w:pPr>
+    </w:p>
+    <w:p>
+      <w:pPr>
+        <w:rPr>
+          <w:rFonts w:asciiTheme="minorHAnsi" w:hAnsiTheme="minorHAnsi" w:cstheme="minorHAnsi"/>
+        </w:rPr>
+      </w:pPr>
+    </w:p>
+    <w:p>
+      <w:pPr>
+        <w:rPr>
+          <w:rFonts w:asciiTheme="minorHAnsi" w:hAnsiTheme="minorHAnsi" w:cstheme="minorHAnsi"/>
+        </w:rPr>
+      </w:pPr>
+    </w:p>
+    <w:p>
+      <w:pPr>
+        <w:rPr>
+          <w:rFonts w:asciiTheme="minorHAnsi" w:hAnsiTheme="minorHAnsi" w:cstheme="minorHAnsi"/>
+        </w:rPr>
+      </w:pPr>
+    </w:p>
+    <w:p>
+      <w:pPr>
+        <w:rPr>
+          <w:rFonts w:asciiTheme="minorHAnsi" w:hAnsiTheme="minorHAnsi" w:cstheme="minorHAnsi"/>
+        </w:rPr>
+      </w:pPr>
+    </w:p>
+    <w:p>
+      <w:pPr>
+        <w:rPr>
+          <w:rFonts w:asciiTheme="minorHAnsi" w:hAnsiTheme="minorHAnsi" w:cstheme="minorHAnsi"/>
+        </w:rPr>
+      </w:pPr>
+    </w:p>
+    <w:p>
+      <w:pPr>
+        <w:rPr>
+          <w:rFonts w:asciiTheme="minorHAnsi" w:hAnsiTheme="minorHAnsi" w:cstheme="minorHAnsi"/>
+        </w:rPr>
+      </w:pPr>
+    </w:p>
+    <w:p>
+      <w:pPr>
+        <w:rPr>
+          <w:rFonts w:asciiTheme="minorHAnsi" w:hAnsiTheme="minorHAnsi" w:cstheme="minorHAnsi"/>
+        </w:rPr>
+      </w:pPr>
+    </w:p>
+    <w:p>
+      <w:pPr>
+        <w:rPr>
+          <w:rFonts w:asciiTheme="minorHAnsi" w:hAnsiTheme="minorHAnsi" w:cstheme="minorHAnsi"/>
+        </w:rPr>
+      </w:pPr>
+    </w:p>
+    <w:p>
+      <w:pPr>
+        <w:rPr>
+          <w:rFonts w:asciiTheme="minorHAnsi" w:hAnsiTheme="minorHAnsi" w:cstheme="minorHAnsi"/>
+        </w:rPr>
+      </w:pPr>
+    </w:p>
+    <w:p>
+      <w:pPr>
+        <w:rPr>
+          <w:rFonts w:asciiTheme="minorHAnsi" w:hAnsiTheme="minorHAnsi" w:cstheme="minorHAnsi"/>
+        </w:rPr>
+      </w:pPr>
+    </w:p>
+    <w:p>
+      <w:pPr>
+        <w:rPr>
+          <w:rFonts w:asciiTheme="minorHAnsi" w:hAnsiTheme="minorHAnsi" w:cstheme="minorHAnsi"/>
+        </w:rPr>
+      </w:pPr>
+    </w:p>
+    <w:p>
+      <w:pPr>
+        <w:rPr>
+          <w:rFonts w:asciiTheme="minorHAnsi" w:hAnsiTheme="minorHAnsi" w:cstheme="minorHAnsi"/>
+        </w:rPr>
+      </w:pPr>
+    </w:p>
+    <w:p>
+      <w:pPr>
+        <w:rPr>
+          <w:rFonts w:asciiTheme="minorHAnsi" w:hAnsiTheme="minorHAnsi" w:cstheme="minorHAnsi"/>
+        </w:rPr>
+      </w:pPr>
+    </w:p>
+    <w:p>
+      <w:pPr>
+        <w:rPr>
+          <w:rFonts w:asciiTheme="minorHAnsi" w:hAnsiTheme="minorHAnsi" w:cstheme="minorHAnsi"/>
+        </w:rPr>
+      </w:pPr>
+    </w:p>
+    <w:p>
+      <w:pPr>
+        <w:rPr>
+          <w:rFonts w:asciiTheme="minorHAnsi" w:hAnsiTheme="minorHAnsi" w:cstheme="minorHAnsi"/>
+        </w:rPr>
+      </w:pPr>
+    </w:p>
+    <w:p>
+      <w:pPr>
+        <w:rPr>
+          <w:rFonts w:asciiTheme="minorHAnsi" w:hAnsiTheme="minorHAnsi" w:cstheme="minorHAnsi"/>
+        </w:rPr>
+      </w:pPr>
+    </w:p>
+    <w:p>
+      <w:pPr>
+        <w:rPr>
+          <w:rFonts w:asciiTheme="minorHAnsi" w:hAnsiTheme="minorHAnsi" w:cstheme="minorHAnsi"/>
+        </w:rPr>
+      </w:pPr>
+    </w:p>
+    <w:p>
+      <w:pPr>
+        <w:rPr>
+          <w:rFonts w:asciiTheme="minorHAnsi" w:hAnsiTheme="minorHAnsi" w:cstheme="minorHAnsi"/>
+        </w:rPr>
+      </w:pPr>
+    </w:p>
+    <w:p>
+      <w:pPr>
+        <w:rPr>
+          <w:rFonts w:asciiTheme="minorHAnsi" w:hAnsiTheme="minorHAnsi" w:cstheme="minorHAnsi"/>
+        </w:rPr>
+      </w:pPr>
+    </w:p>
+    <w:p>
+      <w:pPr>
+        <w:rPr>
+          <w:rFonts w:asciiTheme="minorHAnsi" w:hAnsiTheme="minorHAnsi" w:cstheme="minorHAnsi"/>
+        </w:rPr>
+      </w:pPr>
+      <w:r>
+        <w:rPr>
+          <w:rFonts w:asciiTheme="minorHAnsi" w:hAnsiTheme="minorHAnsi" w:cstheme="minorHAnsi"/>
+        </w:rPr>
+        <w:t>everything 0.1 0.1 0.1 SF4</w:t>
+      </w:r>
+    </w:p>
+    <w:p>
+      <w:pPr>
+        <w:rPr>
+          <w:rFonts w:asciiTheme="minorHAnsi" w:hAnsiTheme="minorHAnsi" w:cstheme="minorHAnsi"/>
+        </w:rPr>
+      </w:pPr>
+    </w:p>
+    <w:p>
+      <w:pPr>
+        <w:rPr>
+          <w:rFonts w:asciiTheme="minorHAnsi" w:hAnsiTheme="minorHAnsi" w:cstheme="minorHAnsi"/>
+        </w:rPr>
+      </w:pPr>
+    </w:p>
+    <w:p>
+      <w:pPr>
+        <w:rPr>
+          <w:rFonts w:asciiTheme="minorHAnsi" w:hAnsiTheme="minorHAnsi" w:cstheme="minorHAnsi"/>
+        </w:rPr>
+      </w:pPr>
+      <w:r>
+        <w:rPr>
+          <w:noProof/>
+          <w:lang w:eastAsia="en-GB"/>
+        </w:rPr>
+        <w:drawing>
+          <wp:anchor distT="0" distB="0" distL="114300" distR="114300" simplePos="0" relativeHeight="251661312" behindDoc="1" locked="0" layoutInCell="1" allowOverlap="1" wp14:anchorId="366191D9" wp14:editId="4BF3BA4A">
+            <wp:simplePos x="0" y="0"/>
+            <wp:positionH relativeFrom="margin">
+              <wp:posOffset>-635</wp:posOffset>
+            </wp:positionH>
+            <wp:positionV relativeFrom="paragraph">
+              <wp:posOffset>5715</wp:posOffset>
+            </wp:positionV>
+            <wp:extent cx="3621405" cy="2853690"/>
+            <wp:effectExtent l="0" t="0" r="0" b="3810"/>
+            <wp:wrapTight wrapText="bothSides">
+              <wp:wrapPolygon edited="0">
+                <wp:start x="0" y="0"/>
+                <wp:lineTo x="0" y="21485"/>
+                <wp:lineTo x="21475" y="21485"/>
+                <wp:lineTo x="21475" y="0"/>
+                <wp:lineTo x="0" y="0"/>
+              </wp:wrapPolygon>
+            </wp:wrapTight>
+            <wp:docPr id="5" name="Picture 5"/>
+            <wp:cNvGraphicFramePr>
+              <a:graphicFrameLocks xmlns:a="http://schemas.openxmlformats.org/drawingml/2006/main" noChangeAspect="1"/>
+            </wp:cNvGraphicFramePr>
+            <a:graphic xmlns:a="http://schemas.openxmlformats.org/drawingml/2006/main">
+              <a:graphicData uri="http://schemas.openxmlformats.org/drawingml/2006/picture">
+                <pic:pic xmlns:pic="http://schemas.openxmlformats.org/drawingml/2006/picture">
+                  <pic:nvPicPr>
+                    <pic:cNvPr id="1" name=""/>
+                    <pic:cNvPicPr/>
+                  </pic:nvPicPr>
+                  <pic:blipFill>
+                    <a:blip r:embed="rId9">
+                      <a:extLst>
+                        <a:ext uri="{28A0092B-C50C-407E-A947-70E740481C1C}">
+                          <a14:useLocalDpi xmlns:a14="http://schemas.microsoft.com/office/drawing/2010/main" val="0"/>
+                        </a:ext>
+                      </a:extLst>
+                    </a:blip>
+                    <a:stretch>
+                      <a:fillRect/>
+                    </a:stretch>
+                  </pic:blipFill>
+                  <pic:spPr>
+                    <a:xfrm>
+                      <a:off x="0" y="0"/>
+                      <a:ext cx="3621405" cy="2853690"/>
+                    </a:xfrm>
+                    <a:prstGeom prst="rect">
+                      <a:avLst/>
+                    </a:prstGeom>
+                  </pic:spPr>
+                </pic:pic>
+              </a:graphicData>
+            </a:graphic>
+            <wp14:sizeRelH relativeFrom="margin">
+              <wp14:pctWidth>0</wp14:pctWidth>
+            </wp14:sizeRelH>
+            <wp14:sizeRelV relativeFrom="margin">
+              <wp14:pctHeight>0</wp14:pctHeight>
+            </wp14:sizeRelV>
+          </wp:anchor>
+        </w:drawing>
+      </w:r>
+    </w:p>
+    <w:p>
+      <w:pPr>
+        <w:rPr>
+          <w:rFonts w:asciiTheme="minorHAnsi" w:hAnsiTheme="minorHAnsi" w:cstheme="minorHAnsi"/>
+        </w:rPr>
+      </w:pPr>
+    </w:p>
+    <w:p>
+      <w:pPr>
+        <w:rPr>
+          <w:rFonts w:asciiTheme="minorHAnsi" w:hAnsiTheme="minorHAnsi" w:cstheme="minorHAnsi"/>
+        </w:rPr>
+      </w:pPr>
+    </w:p>
+    <w:p>
+      <w:pPr>
+        <w:rPr>
+          <w:rFonts w:asciiTheme="minorHAnsi" w:hAnsiTheme="minorHAnsi" w:cstheme="minorHAnsi"/>
+        </w:rPr>
+      </w:pPr>
+    </w:p>
+    <w:p>
+      <w:pPr>
+        <w:rPr>
+          <w:rFonts w:asciiTheme="minorHAnsi" w:hAnsiTheme="minorHAnsi" w:cstheme="minorHAnsi"/>
+        </w:rPr>
+      </w:pPr>
+    </w:p>
+    <w:p>
+      <w:pPr>
+        <w:rPr>
+          <w:rFonts w:asciiTheme="minorHAnsi" w:hAnsiTheme="minorHAnsi" w:cstheme="minorHAnsi"/>
+        </w:rPr>
+      </w:pPr>
+    </w:p>
+    <w:p>
+      <w:pPr>
+        <w:rPr>
+          <w:rFonts w:asciiTheme="minorHAnsi" w:hAnsiTheme="minorHAnsi" w:cstheme="minorHAnsi"/>
+        </w:rPr>
+      </w:pPr>
+    </w:p>
+    <w:p>
+      <w:pPr>
+        <w:rPr>
+          <w:rFonts w:asciiTheme="minorHAnsi" w:hAnsiTheme="minorHAnsi" w:cstheme="minorHAnsi"/>
+        </w:rPr>
+      </w:pPr>
+    </w:p>
+    <w:p>
+      <w:pPr>
+        <w:rPr>
+          <w:rFonts w:asciiTheme="minorHAnsi" w:hAnsiTheme="minorHAnsi" w:cstheme="minorHAnsi"/>
+        </w:rPr>
+      </w:pPr>
+    </w:p>
+    <w:p>
+      <w:pPr>
+        <w:rPr>
+          <w:rFonts w:asciiTheme="minorHAnsi" w:hAnsiTheme="minorHAnsi" w:cstheme="minorHAnsi"/>
+        </w:rPr>
+      </w:pPr>
+    </w:p>
+    <w:p>
+      <w:pPr>
+        <w:rPr>
+          <w:rFonts w:asciiTheme="minorHAnsi" w:hAnsiTheme="minorHAnsi" w:cstheme="minorHAnsi"/>
+        </w:rPr>
+      </w:pPr>
+    </w:p>
+    <w:p>
+      <w:pPr>
+        <w:rPr>
+          <w:rFonts w:asciiTheme="minorHAnsi" w:hAnsiTheme="minorHAnsi" w:cstheme="minorHAnsi"/>
+        </w:rPr>
+      </w:pPr>
+    </w:p>
+    <w:p>
+      <w:pPr>
+        <w:rPr>
+          <w:rFonts w:asciiTheme="minorHAnsi" w:hAnsiTheme="minorHAnsi" w:cstheme="minorHAnsi"/>
+        </w:rPr>
+      </w:pPr>
+    </w:p>
+    <w:p>
+      <w:pPr>
+        <w:rPr>
+          <w:rFonts w:asciiTheme="minorHAnsi" w:hAnsiTheme="minorHAnsi" w:cstheme="minorHAnsi"/>
+        </w:rPr>
+      </w:pPr>
+    </w:p>
+    <w:p>
+      <w:pPr>
+        <w:rPr>
+          <w:rFonts w:asciiTheme="minorHAnsi" w:hAnsiTheme="minorHAnsi" w:cstheme="minorHAnsi"/>
+        </w:rPr>
+      </w:pPr>
+    </w:p>
+    <w:p>
+      <w:pPr>
+        <w:rPr>
+          <w:rFonts w:asciiTheme="minorHAnsi" w:hAnsiTheme="minorHAnsi" w:cstheme="minorHAnsi"/>
+        </w:rPr>
+      </w:pPr>
+    </w:p>
+    <w:p>
+      <w:pPr>
+        <w:rPr>
+          <w:rFonts w:asciiTheme="minorHAnsi" w:hAnsiTheme="minorHAnsi" w:cstheme="minorHAnsi"/>
+        </w:rPr>
+      </w:pPr>
+    </w:p>
+    <w:p>
+      <w:pPr>
+        <w:rPr>
+          <w:rFonts w:asciiTheme="minorHAnsi" w:hAnsiTheme="minorHAnsi" w:cstheme="minorHAnsi"/>
+        </w:rPr>
+      </w:pPr>
+    </w:p>
+    <w:p>
+      <w:pPr>
+        <w:rPr>
+          <w:rFonts w:asciiTheme="minorHAnsi" w:hAnsiTheme="minorHAnsi" w:cstheme="minorHAnsi"/>
+        </w:rPr>
+      </w:pPr>
+    </w:p>
+    <w:p>
+      <w:pPr>
+        <w:rPr>
+          <w:rFonts w:asciiTheme="minorHAnsi" w:hAnsiTheme="minorHAnsi" w:cstheme="minorHAnsi"/>
+        </w:rPr>
+      </w:pPr>
+    </w:p>
+    <w:p>
+      <w:pPr>
+        <w:rPr>
+          <w:rFonts w:asciiTheme="minorHAnsi" w:hAnsiTheme="minorHAnsi" w:cstheme="minorHAnsi"/>
+        </w:rPr>
+      </w:pPr>
+    </w:p>
+    <w:p>
+      <w:pPr>
+        <w:rPr>
+          <w:rFonts w:asciiTheme="minorHAnsi" w:hAnsiTheme="minorHAnsi" w:cstheme="minorHAnsi"/>
+        </w:rPr>
+      </w:pPr>
+    </w:p>
+    <w:p>
+      <w:pPr>
+        <w:rPr>
+          <w:rFonts w:asciiTheme="minorHAnsi" w:hAnsiTheme="minorHAnsi" w:cstheme="minorHAnsi"/>
+        </w:rPr>
+      </w:pPr>
+    </w:p>
+    <w:p>
+      <w:pPr>
+        <w:rPr>
+          <w:rFonts w:asciiTheme="minorHAnsi" w:hAnsiTheme="minorHAnsi" w:cstheme="minorHAnsi"/>
+        </w:rPr>
+      </w:pPr>
+      <w:r>
+        <w:rPr>
+          <w:rFonts w:asciiTheme="minorHAnsi" w:hAnsiTheme="minorHAnsi" w:cstheme="minorHAnsi"/>
+        </w:rPr>
+        <w:lastRenderedPageBreak/>
+        <w:t>0.01</w:t>
+      </w:r>
+      <w:r>
+        <w:rPr>
+          <w:rFonts w:asciiTheme="minorHAnsi" w:hAnsiTheme="minorHAnsi" w:cstheme="minorHAnsi"/>
+        </w:rPr>
+        <w:t xml:space="preserve"> 0.01</w:t>
+      </w:r>
+      <w:r>
+        <w:rPr>
+          <w:rFonts w:asciiTheme="minorHAnsi" w:hAnsiTheme="minorHAnsi" w:cstheme="minorHAnsi"/>
+        </w:rPr>
+        <w:t xml:space="preserve"> 0.001</w:t>
+      </w:r>
+      <w:r>
+        <w:rPr>
+          <w:rFonts w:asciiTheme="minorHAnsi" w:hAnsiTheme="minorHAnsi" w:cstheme="minorHAnsi"/>
+        </w:rPr>
+        <w:t xml:space="preserve">  SF4</w:t>
+      </w:r>
+    </w:p>
+    <w:p>
+      <w:pPr>
+        <w:rPr>
+          <w:rFonts w:asciiTheme="minorHAnsi" w:hAnsiTheme="minorHAnsi" w:cstheme="minorHAnsi"/>
+        </w:rPr>
+      </w:pPr>
+      <w:r>
+        <w:rPr>
+          <w:noProof/>
+        </w:rPr>
+        <w:drawing>
+          <wp:anchor distT="0" distB="0" distL="114300" distR="114300" simplePos="0" relativeHeight="251660288" behindDoc="1" locked="0" layoutInCell="1" allowOverlap="1" wp14:anchorId="6E28FD11" wp14:editId="1CD0276C">
+            <wp:simplePos x="0" y="0"/>
+            <wp:positionH relativeFrom="column">
+              <wp:posOffset>-95885</wp:posOffset>
+            </wp:positionH>
+            <wp:positionV relativeFrom="paragraph">
+              <wp:posOffset>46355</wp:posOffset>
+            </wp:positionV>
+            <wp:extent cx="4431347" cy="3491865"/>
+            <wp:effectExtent l="0" t="0" r="7620" b="0"/>
+            <wp:wrapTight wrapText="bothSides">
+              <wp:wrapPolygon edited="0">
+                <wp:start x="0" y="0"/>
+                <wp:lineTo x="0" y="21447"/>
+                <wp:lineTo x="21544" y="21447"/>
+                <wp:lineTo x="21544" y="0"/>
+                <wp:lineTo x="0" y="0"/>
+              </wp:wrapPolygon>
+            </wp:wrapTight>
+            <wp:docPr id="4" name="Picture 4"/>
+            <wp:cNvGraphicFramePr>
+              <a:graphicFrameLocks xmlns:a="http://schemas.openxmlformats.org/drawingml/2006/main" noChangeAspect="1"/>
+            </wp:cNvGraphicFramePr>
+            <a:graphic xmlns:a="http://schemas.openxmlformats.org/drawingml/2006/main">
+              <a:graphicData uri="http://schemas.openxmlformats.org/drawingml/2006/picture">
+                <pic:pic xmlns:pic="http://schemas.openxmlformats.org/drawingml/2006/picture">
+                  <pic:nvPicPr>
+                    <pic:cNvPr id="1" name=""/>
+                    <pic:cNvPicPr/>
+                  </pic:nvPicPr>
+                  <pic:blipFill>
+                    <a:blip r:embed="rId10">
+                      <a:extLst>
+                        <a:ext uri="{28A0092B-C50C-407E-A947-70E740481C1C}">
+                          <a14:useLocalDpi xmlns:a14="http://schemas.microsoft.com/office/drawing/2010/main" val="0"/>
+                        </a:ext>
+                      </a:extLst>
+                    </a:blip>
+                    <a:stretch>
+                      <a:fillRect/>
+                    </a:stretch>
+                  </pic:blipFill>
+                  <pic:spPr>
+                    <a:xfrm>
+                      <a:off x="0" y="0"/>
+                      <a:ext cx="4431347" cy="3491865"/>
+                    </a:xfrm>
+                    <a:prstGeom prst="rect">
+                      <a:avLst/>
+                    </a:prstGeom>
+                  </pic:spPr>
+                </pic:pic>
+              </a:graphicData>
+            </a:graphic>
+          </wp:anchor>
+        </w:drawing>
+      </w:r>
+    </w:p>
+    <w:p>
+      <w:pPr>
+        <w:rPr>
+          <w:rFonts w:asciiTheme="minorHAnsi" w:hAnsiTheme="minorHAnsi" w:cstheme="minorHAnsi"/>
+        </w:rPr>
+      </w:pPr>
+    </w:p>
+    <w:p>
+      <w:pPr>
+        <w:rPr>
+          <w:rFonts w:asciiTheme="minorHAnsi" w:hAnsiTheme="minorHAnsi" w:cstheme="minorHAnsi"/>
+        </w:rPr>
+      </w:pPr>
+    </w:p>
+    <w:p>
+      <w:pPr>
+        <w:rPr>
+          <w:rFonts w:asciiTheme="minorHAnsi" w:hAnsiTheme="minorHAnsi" w:cstheme="minorHAnsi"/>
+        </w:rPr>
+      </w:pPr>
+    </w:p>
+    <w:p>
+      <w:pPr>
+        <w:rPr>
+          <w:rFonts w:asciiTheme="minorHAnsi" w:hAnsiTheme="minorHAnsi" w:cstheme="minorHAnsi"/>
+        </w:rPr>
+      </w:pPr>
+    </w:p>
+    <w:p>
+      <w:pPr>
+        <w:rPr>
+          <w:rFonts w:asciiTheme="minorHAnsi" w:hAnsiTheme="minorHAnsi" w:cstheme="minorHAnsi"/>
+        </w:rPr>
+      </w:pPr>
+    </w:p>
+    <w:p>
+      <w:pPr>
+        <w:rPr>
+          <w:rFonts w:asciiTheme="minorHAnsi" w:hAnsiTheme="minorHAnsi" w:cstheme="minorHAnsi"/>
+        </w:rPr>
+      </w:pPr>
+    </w:p>
+    <w:p>
+      <w:pPr>
+        <w:rPr>
+          <w:rFonts w:asciiTheme="minorHAnsi" w:hAnsiTheme="minorHAnsi" w:cstheme="minorHAnsi"/>
+        </w:rPr>
+      </w:pPr>
+    </w:p>
+    <w:p>
+      <w:pPr>
+        <w:rPr>
+          <w:rFonts w:asciiTheme="minorHAnsi" w:hAnsiTheme="minorHAnsi" w:cstheme="minorHAnsi"/>
+        </w:rPr>
+      </w:pPr>
+    </w:p>
+    <w:p>
+      <w:pPr>
+        <w:rPr>
+          <w:rFonts w:asciiTheme="minorHAnsi" w:hAnsiTheme="minorHAnsi" w:cstheme="minorHAnsi"/>
+        </w:rPr>
+      </w:pPr>
+    </w:p>
+    <w:p>
+      <w:pPr>
+        <w:rPr>
+          <w:rFonts w:asciiTheme="minorHAnsi" w:hAnsiTheme="minorHAnsi" w:cstheme="minorHAnsi"/>
+        </w:rPr>
+      </w:pPr>
+    </w:p>
+    <w:p>
+      <w:pPr>
+        <w:rPr>
+          <w:rFonts w:asciiTheme="minorHAnsi" w:hAnsiTheme="minorHAnsi" w:cstheme="minorHAnsi"/>
+        </w:rPr>
+      </w:pPr>
+    </w:p>
+    <w:p>
+      <w:pPr>
+        <w:rPr>
+          <w:rFonts w:asciiTheme="minorHAnsi" w:hAnsiTheme="minorHAnsi" w:cstheme="minorHAnsi"/>
+        </w:rPr>
+      </w:pPr>
+    </w:p>
+    <w:p>
+      <w:pPr>
+        <w:rPr>
+          <w:rFonts w:asciiTheme="minorHAnsi" w:hAnsiTheme="minorHAnsi" w:cstheme="minorHAnsi"/>
+        </w:rPr>
+      </w:pPr>
+    </w:p>
+    <w:p>
+      <w:pPr>
+        <w:rPr>
+          <w:rFonts w:asciiTheme="minorHAnsi" w:hAnsiTheme="minorHAnsi" w:cstheme="minorHAnsi"/>
+        </w:rPr>
+      </w:pPr>
+    </w:p>
+    <w:p>
+      <w:pPr>
+        <w:rPr>
+          <w:rFonts w:asciiTheme="minorHAnsi" w:hAnsiTheme="minorHAnsi" w:cstheme="minorHAnsi"/>
+        </w:rPr>
+      </w:pPr>
+    </w:p>
+    <w:p>
+      <w:pPr>
+        <w:rPr>
+          <w:rFonts w:asciiTheme="minorHAnsi" w:hAnsiTheme="minorHAnsi" w:cstheme="minorHAnsi"/>
+        </w:rPr>
+      </w:pPr>
+    </w:p>
+    <w:p>
+      <w:pPr>
+        <w:rPr>
+          <w:rFonts w:asciiTheme="minorHAnsi" w:hAnsiTheme="minorHAnsi" w:cstheme="minorHAnsi"/>
+        </w:rPr>
+      </w:pPr>
+    </w:p>
+    <w:p>
+      <w:pPr>
+        <w:rPr>
+          <w:rFonts w:asciiTheme="minorHAnsi" w:hAnsiTheme="minorHAnsi" w:cstheme="minorHAnsi"/>
+        </w:rPr>
+      </w:pPr>
+      <w:r>
+        <w:rPr>
+          <w:noProof/>
+          <w:lang w:eastAsia="en-GB"/>
+        </w:rPr>
+        <w:drawing>
+          <wp:anchor distT="0" distB="0" distL="114300" distR="114300" simplePos="0" relativeHeight="251663360" behindDoc="1" locked="0" layoutInCell="1" allowOverlap="1" wp14:anchorId="10A707FC" wp14:editId="394BE5D2">
+            <wp:simplePos x="0" y="0"/>
+            <wp:positionH relativeFrom="margin">
+              <wp:posOffset>1647190</wp:posOffset>
+            </wp:positionH>
+            <wp:positionV relativeFrom="paragraph">
+              <wp:posOffset>188595</wp:posOffset>
+            </wp:positionV>
+            <wp:extent cx="2908300" cy="2291715"/>
+            <wp:effectExtent l="0" t="0" r="6350" b="0"/>
+            <wp:wrapTight wrapText="bothSides">
+              <wp:wrapPolygon edited="0">
+                <wp:start x="0" y="0"/>
+                <wp:lineTo x="0" y="21367"/>
+                <wp:lineTo x="21506" y="21367"/>
+                <wp:lineTo x="21506" y="0"/>
+                <wp:lineTo x="0" y="0"/>
+              </wp:wrapPolygon>
+            </wp:wrapTight>
+            <wp:docPr id="6" name="Picture 6"/>
+            <wp:cNvGraphicFramePr>
+              <a:graphicFrameLocks xmlns:a="http://schemas.openxmlformats.org/drawingml/2006/main" noChangeAspect="1"/>
+            </wp:cNvGraphicFramePr>
+            <a:graphic xmlns:a="http://schemas.openxmlformats.org/drawingml/2006/main">
+              <a:graphicData uri="http://schemas.openxmlformats.org/drawingml/2006/picture">
+                <pic:pic xmlns:pic="http://schemas.openxmlformats.org/drawingml/2006/picture">
+                  <pic:nvPicPr>
+                    <pic:cNvPr id="1" name=""/>
+                    <pic:cNvPicPr/>
+                  </pic:nvPicPr>
+                  <pic:blipFill>
+                    <a:blip r:embed="rId11" cstate="print">
+                      <a:extLst>
+                        <a:ext uri="{28A0092B-C50C-407E-A947-70E740481C1C}">
+                          <a14:useLocalDpi xmlns:a14="http://schemas.microsoft.com/office/drawing/2010/main" val="0"/>
+                        </a:ext>
+                      </a:extLst>
+                    </a:blip>
+                    <a:stretch>
+                      <a:fillRect/>
+                    </a:stretch>
+                  </pic:blipFill>
+                  <pic:spPr>
+                    <a:xfrm>
+                      <a:off x="0" y="0"/>
+                      <a:ext cx="2908300" cy="2291715"/>
+                    </a:xfrm>
+                    <a:prstGeom prst="rect">
+                      <a:avLst/>
+                    </a:prstGeom>
+                  </pic:spPr>
+                </pic:pic>
+              </a:graphicData>
+            </a:graphic>
+            <wp14:sizeRelH relativeFrom="margin">
+              <wp14:pctWidth>0</wp14:pctWidth>
+            </wp14:sizeRelH>
+            <wp14:sizeRelV relativeFrom="margin">
+              <wp14:pctHeight>0</wp14:pctHeight>
+            </wp14:sizeRelV>
+          </wp:anchor>
+        </w:drawing>
+      </w:r>
+    </w:p>
+    <w:p>
+      <w:pPr>
+        <w:rPr>
+          <w:rFonts w:asciiTheme="minorHAnsi" w:hAnsiTheme="minorHAnsi" w:cstheme="minorHAnsi"/>
+        </w:rPr>
+      </w:pPr>
+    </w:p>
+    <w:p>
+      <w:pPr>
+        <w:rPr>
+          <w:rFonts w:asciiTheme="minorHAnsi" w:hAnsiTheme="minorHAnsi" w:cstheme="minorHAnsi"/>
+        </w:rPr>
+      </w:pPr>
+    </w:p>
+    <w:p>
+      <w:pPr>
+        <w:tabs>
+          <w:tab w:val="left" w:pos="1275"/>
+        </w:tabs>
+        <w:rPr>
+          <w:rFonts w:asciiTheme="minorHAnsi" w:hAnsiTheme="minorHAnsi" w:cstheme="minorHAnsi"/>
+        </w:rPr>
+      </w:pPr>
+      <w:r>
+        <w:rPr>
+          <w:rFonts w:asciiTheme="minorHAnsi" w:hAnsiTheme="minorHAnsi" w:cstheme="minorHAnsi"/>
+        </w:rPr>
+        <w:t>0.01 0.01 0.005 SF4</w:t>
+      </w:r>
+    </w:p>
+    <w:p>
+      <w:pPr>
+        <w:tabs>
+          <w:tab w:val="left" w:pos="1275"/>
+        </w:tabs>
+        <w:rPr>
+          <w:rFonts w:asciiTheme="minorHAnsi" w:hAnsiTheme="minorHAnsi" w:cstheme="minorHAnsi"/>
+        </w:rPr>
+      </w:pPr>
+    </w:p>
+    <w:p>
+      <w:pPr>
+        <w:tabs>
+          <w:tab w:val="left" w:pos="1275"/>
+        </w:tabs>
+        <w:rPr>
+          <w:rFonts w:asciiTheme="minorHAnsi" w:hAnsiTheme="minorHAnsi" w:cstheme="minorHAnsi"/>
+        </w:rPr>
+      </w:pPr>
+    </w:p>
+    <w:p>
+      <w:pPr>
+        <w:tabs>
+          <w:tab w:val="left" w:pos="1275"/>
+        </w:tabs>
+        <w:rPr>
+          <w:rFonts w:asciiTheme="minorHAnsi" w:hAnsiTheme="minorHAnsi" w:cstheme="minorHAnsi"/>
+        </w:rPr>
+      </w:pPr>
+    </w:p>
+    <w:p>
+      <w:pPr>
+        <w:tabs>
+          <w:tab w:val="left" w:pos="1275"/>
+        </w:tabs>
+        <w:rPr>
+          <w:rFonts w:asciiTheme="minorHAnsi" w:hAnsiTheme="minorHAnsi" w:cstheme="minorHAnsi"/>
+        </w:rPr>
+      </w:pPr>
+    </w:p>
+    <w:p>
+      <w:pPr>
+        <w:tabs>
+          <w:tab w:val="left" w:pos="1275"/>
+        </w:tabs>
+        <w:rPr>
+          <w:rFonts w:asciiTheme="minorHAnsi" w:hAnsiTheme="minorHAnsi" w:cstheme="minorHAnsi"/>
+        </w:rPr>
+      </w:pPr>
+    </w:p>
+    <w:p>
+      <w:pPr>
+        <w:tabs>
+          <w:tab w:val="left" w:pos="1275"/>
+        </w:tabs>
+        <w:rPr>
+          <w:rFonts w:asciiTheme="minorHAnsi" w:hAnsiTheme="minorHAnsi" w:cstheme="minorHAnsi"/>
+        </w:rPr>
+      </w:pPr>
+    </w:p>
+    <w:p>
+      <w:pPr>
+        <w:tabs>
+          <w:tab w:val="left" w:pos="1275"/>
+        </w:tabs>
+        <w:rPr>
+          <w:rFonts w:asciiTheme="minorHAnsi" w:hAnsiTheme="minorHAnsi" w:cstheme="minorHAnsi"/>
+        </w:rPr>
+      </w:pPr>
+    </w:p>
+    <w:p>
+      <w:pPr>
+        <w:tabs>
+          <w:tab w:val="left" w:pos="1275"/>
+        </w:tabs>
+        <w:rPr>
+          <w:rFonts w:asciiTheme="minorHAnsi" w:hAnsiTheme="minorHAnsi" w:cstheme="minorHAnsi"/>
+        </w:rPr>
+      </w:pPr>
+    </w:p>
+    <w:p>
+      <w:pPr>
+        <w:tabs>
+          <w:tab w:val="left" w:pos="1275"/>
+        </w:tabs>
+        <w:rPr>
+          <w:rFonts w:asciiTheme="minorHAnsi" w:hAnsiTheme="minorHAnsi" w:cstheme="minorHAnsi"/>
+        </w:rPr>
+      </w:pPr>
+    </w:p>
+    <w:p>
+      <w:pPr>
+        <w:tabs>
+          <w:tab w:val="left" w:pos="1275"/>
+        </w:tabs>
+        <w:rPr>
+          <w:rFonts w:asciiTheme="minorHAnsi" w:hAnsiTheme="minorHAnsi" w:cstheme="minorHAnsi"/>
+        </w:rPr>
+      </w:pPr>
+    </w:p>
+    <w:p>
+      <w:pPr>
+        <w:tabs>
+          <w:tab w:val="left" w:pos="1275"/>
+        </w:tabs>
         <w:rPr>
           <w:rFonts w:asciiTheme="minorHAnsi" w:hAnsiTheme="minorHAnsi" w:cstheme="minorHAnsi"/>
         </w:rPr>
       </w:pPr>
       <w:bookmarkStart w:id="0" w:name="_GoBack"/>
       <w:bookmarkEnd w:id="0"/>
+    </w:p>
+    <w:p>
+      <w:pPr>
+        <w:tabs>
+          <w:tab w:val="left" w:pos="1275"/>
+        </w:tabs>
+        <w:rPr>
+          <w:rFonts w:asciiTheme="minorHAnsi" w:hAnsiTheme="minorHAnsi" w:cstheme="minorHAnsi"/>
+        </w:rPr>
+      </w:pPr>
+    </w:p>
+    <w:p>
+      <w:pPr>
+        <w:tabs>
+          <w:tab w:val="left" w:pos="1275"/>
+        </w:tabs>
+        <w:rPr>
+          <w:rFonts w:asciiTheme="minorHAnsi" w:hAnsiTheme="minorHAnsi" w:cstheme="minorHAnsi"/>
+        </w:rPr>
+      </w:pPr>
+    </w:p>
+    <w:p>
+      <w:pPr>
+        <w:tabs>
+          <w:tab w:val="left" w:pos="1275"/>
+        </w:tabs>
+        <w:rPr>
+          <w:rFonts w:asciiTheme="minorHAnsi" w:hAnsiTheme="minorHAnsi" w:cstheme="minorHAnsi"/>
+        </w:rPr>
+      </w:pPr>
+    </w:p>
+    <w:p>
+      <w:pPr>
+        <w:tabs>
+          <w:tab w:val="left" w:pos="1275"/>
+        </w:tabs>
+        <w:rPr>
+          <w:rFonts w:asciiTheme="minorHAnsi" w:hAnsiTheme="minorHAnsi" w:cstheme="minorHAnsi"/>
+        </w:rPr>
+      </w:pPr>
+      <w:r>
+        <w:rPr>
+          <w:rFonts w:asciiTheme="minorHAnsi" w:hAnsiTheme="minorHAnsi" w:cstheme="minorHAnsi"/>
+        </w:rPr>
+        <w:t>0.01 0.01 0.005 sf 0.01</w:t>
+      </w:r>
+    </w:p>
+    <w:p>
+      <w:pPr>
+        <w:tabs>
+          <w:tab w:val="left" w:pos="1275"/>
+        </w:tabs>
+        <w:rPr>
+          <w:rFonts w:asciiTheme="minorHAnsi" w:hAnsiTheme="minorHAnsi" w:cstheme="minorHAnsi"/>
+        </w:rPr>
+      </w:pPr>
+      <w:r>
+        <w:rPr>
+          <w:noProof/>
+          <w:lang w:eastAsia="en-GB"/>
+        </w:rPr>
+        <w:drawing>
+          <wp:anchor distT="0" distB="0" distL="114300" distR="114300" simplePos="0" relativeHeight="251664384" behindDoc="1" locked="0" layoutInCell="1" allowOverlap="1" wp14:anchorId="77E43136" wp14:editId="71D74D98">
+            <wp:simplePos x="0" y="0"/>
+            <wp:positionH relativeFrom="margin">
+              <wp:posOffset>1988820</wp:posOffset>
+            </wp:positionH>
+            <wp:positionV relativeFrom="paragraph">
+              <wp:posOffset>-109855</wp:posOffset>
+            </wp:positionV>
+            <wp:extent cx="2905125" cy="2289175"/>
+            <wp:effectExtent l="0" t="0" r="9525" b="0"/>
+            <wp:wrapTight wrapText="bothSides">
+              <wp:wrapPolygon edited="0">
+                <wp:start x="0" y="0"/>
+                <wp:lineTo x="0" y="21390"/>
+                <wp:lineTo x="21529" y="21390"/>
+                <wp:lineTo x="21529" y="0"/>
+                <wp:lineTo x="0" y="0"/>
+              </wp:wrapPolygon>
+            </wp:wrapTight>
+            <wp:docPr id="8" name="Picture 8"/>
+            <wp:cNvGraphicFramePr>
+              <a:graphicFrameLocks xmlns:a="http://schemas.openxmlformats.org/drawingml/2006/main" noChangeAspect="1"/>
+            </wp:cNvGraphicFramePr>
+            <a:graphic xmlns:a="http://schemas.openxmlformats.org/drawingml/2006/main">
+              <a:graphicData uri="http://schemas.openxmlformats.org/drawingml/2006/picture">
+                <pic:pic xmlns:pic="http://schemas.openxmlformats.org/drawingml/2006/picture">
+                  <pic:nvPicPr>
+                    <pic:cNvPr id="1" name=""/>
+                    <pic:cNvPicPr/>
+                  </pic:nvPicPr>
+                  <pic:blipFill>
+                    <a:blip r:embed="rId12" cstate="print">
+                      <a:extLst>
+                        <a:ext uri="{28A0092B-C50C-407E-A947-70E740481C1C}">
+                          <a14:useLocalDpi xmlns:a14="http://schemas.microsoft.com/office/drawing/2010/main" val="0"/>
+                        </a:ext>
+                      </a:extLst>
+                    </a:blip>
+                    <a:stretch>
+                      <a:fillRect/>
+                    </a:stretch>
+                  </pic:blipFill>
+                  <pic:spPr>
+                    <a:xfrm>
+                      <a:off x="0" y="0"/>
+                      <a:ext cx="2905125" cy="2289175"/>
+                    </a:xfrm>
+                    <a:prstGeom prst="rect">
+                      <a:avLst/>
+                    </a:prstGeom>
+                  </pic:spPr>
+                </pic:pic>
+              </a:graphicData>
+            </a:graphic>
+            <wp14:sizeRelH relativeFrom="margin">
+              <wp14:pctWidth>0</wp14:pctWidth>
+            </wp14:sizeRelH>
+            <wp14:sizeRelV relativeFrom="margin">
+              <wp14:pctHeight>0</wp14:pctHeight>
+            </wp14:sizeRelV>
+          </wp:anchor>
+        </w:drawing>
+      </w:r>
     </w:p>
     <w:sectPr>
       <w:pgSz w:w="11906" w:h="16838" w:code="9"/>
@@ -809,6 +1855,118 @@
     </w:lvl>
   </w:abstractNum>
   <w:abstractNum w:abstractNumId="7" w15:restartNumberingAfterBreak="0">
+    <w:nsid w:val="2A8913B4"/>
+    <w:multiLevelType w:val="multilevel"/>
+    <w:tmpl w:val="186AF41A"/>
+    <w:lvl w:ilvl="0">
+      <w:numFmt w:val="decimal"/>
+      <w:lvlText w:val="%1"/>
+      <w:lvlJc w:val="left"/>
+      <w:pPr>
+        <w:ind w:left="360" w:hanging="360"/>
+      </w:pPr>
+      <w:rPr>
+        <w:rFonts w:hint="default"/>
+      </w:rPr>
+    </w:lvl>
+    <w:lvl w:ilvl="1">
+      <w:start w:val="1"/>
+      <w:numFmt w:val="decimal"/>
+      <w:lvlText w:val="%1.%2"/>
+      <w:lvlJc w:val="left"/>
+      <w:pPr>
+        <w:ind w:left="360" w:hanging="360"/>
+      </w:pPr>
+      <w:rPr>
+        <w:rFonts w:hint="default"/>
+      </w:rPr>
+    </w:lvl>
+    <w:lvl w:ilvl="2">
+      <w:start w:val="1"/>
+      <w:numFmt w:val="decimal"/>
+      <w:lvlText w:val="%1.%2.%3"/>
+      <w:lvlJc w:val="left"/>
+      <w:pPr>
+        <w:ind w:left="720" w:hanging="720"/>
+      </w:pPr>
+      <w:rPr>
+        <w:rFonts w:hint="default"/>
+      </w:rPr>
+    </w:lvl>
+    <w:lvl w:ilvl="3">
+      <w:start w:val="1"/>
+      <w:numFmt w:val="decimal"/>
+      <w:lvlText w:val="%1.%2.%3.%4"/>
+      <w:lvlJc w:val="left"/>
+      <w:pPr>
+        <w:ind w:left="720" w:hanging="720"/>
+      </w:pPr>
+      <w:rPr>
+        <w:rFonts w:hint="default"/>
+      </w:rPr>
+    </w:lvl>
+    <w:lvl w:ilvl="4">
+      <w:start w:val="1"/>
+      <w:numFmt w:val="decimal"/>
+      <w:lvlText w:val="%1.%2.%3.%4.%5"/>
+      <w:lvlJc w:val="left"/>
+      <w:pPr>
+        <w:ind w:left="1080" w:hanging="1080"/>
+      </w:pPr>
+      <w:rPr>
+        <w:rFonts w:hint="default"/>
+      </w:rPr>
+    </w:lvl>
+    <w:lvl w:ilvl="5">
+      <w:start w:val="1"/>
+      <w:numFmt w:val="decimal"/>
+      <w:lvlText w:val="%1.%2.%3.%4.%5.%6"/>
+      <w:lvlJc w:val="left"/>
+      <w:pPr>
+        <w:ind w:left="1080" w:hanging="1080"/>
+      </w:pPr>
+      <w:rPr>
+        <w:rFonts w:hint="default"/>
+      </w:rPr>
+    </w:lvl>
+    <w:lvl w:ilvl="6">
+      <w:start w:val="1"/>
+      <w:numFmt w:val="decimal"/>
+      <w:lvlText w:val="%1.%2.%3.%4.%5.%6.%7"/>
+      <w:lvlJc w:val="left"/>
+      <w:pPr>
+        <w:ind w:left="1440" w:hanging="1440"/>
+      </w:pPr>
+      <w:rPr>
+        <w:rFonts w:hint="default"/>
+      </w:rPr>
+    </w:lvl>
+    <w:lvl w:ilvl="7">
+      <w:start w:val="1"/>
+      <w:numFmt w:val="decimal"/>
+      <w:lvlText w:val="%1.%2.%3.%4.%5.%6.%7.%8"/>
+      <w:lvlJc w:val="left"/>
+      <w:pPr>
+        <w:ind w:left="1440" w:hanging="1440"/>
+      </w:pPr>
+      <w:rPr>
+        <w:rFonts w:hint="default"/>
+      </w:rPr>
+    </w:lvl>
+    <w:lvl w:ilvl="8">
+      <w:start w:val="1"/>
+      <w:numFmt w:val="decimal"/>
+      <w:lvlText w:val="%1.%2.%3.%4.%5.%6.%7.%8.%9"/>
+      <w:lvlJc w:val="left"/>
+      <w:pPr>
+        <w:ind w:left="1800" w:hanging="1800"/>
+      </w:pPr>
+      <w:rPr>
+        <w:rFonts w:hint="default"/>
+      </w:rPr>
+    </w:lvl>
+  </w:abstractNum>
+  <w:abstractNum w:abstractNumId="8" w15:restartNumberingAfterBreak="0">
     <w:nsid w:val="30A86040"/>
     <w:multiLevelType w:val="hybridMultilevel"/>
     <w:tmpl w:val="89503EB2"/>
@@ -897,7 +2055,7 @@
       </w:pPr>
     </w:lvl>
   </w:abstractNum>
-  <w:abstractNum w:abstractNumId="8" w15:restartNumberingAfterBreak="0">
+  <w:abstractNum w:abstractNumId="9" w15:restartNumberingAfterBreak="0">
     <w:nsid w:val="3C1E100F"/>
     <w:multiLevelType w:val="hybridMultilevel"/>
     <w:tmpl w:val="8CC0285C"/>
@@ -986,7 +2144,7 @@
       </w:pPr>
     </w:lvl>
   </w:abstractNum>
-  <w:abstractNum w:abstractNumId="9" w15:restartNumberingAfterBreak="0">
+  <w:abstractNum w:abstractNumId="10" w15:restartNumberingAfterBreak="0">
     <w:nsid w:val="3E8F343F"/>
     <w:multiLevelType w:val="hybridMultilevel"/>
     <w:tmpl w:val="492EC672"/>
@@ -1099,7 +2257,7 @@
       </w:rPr>
     </w:lvl>
   </w:abstractNum>
-  <w:abstractNum w:abstractNumId="10" w15:restartNumberingAfterBreak="0">
+  <w:abstractNum w:abstractNumId="11" w15:restartNumberingAfterBreak="0">
     <w:nsid w:val="40D740A5"/>
     <w:multiLevelType w:val="singleLevel"/>
     <w:tmpl w:val="08090001"/>
@@ -1119,7 +2277,7 @@
       </w:rPr>
     </w:lvl>
   </w:abstractNum>
-  <w:abstractNum w:abstractNumId="11" w15:restartNumberingAfterBreak="0">
+  <w:abstractNum w:abstractNumId="12" w15:restartNumberingAfterBreak="0">
     <w:nsid w:val="43706168"/>
     <w:multiLevelType w:val="hybridMultilevel"/>
     <w:tmpl w:val="2A240F8C"/>
@@ -1208,7 +2366,7 @@
       </w:pPr>
     </w:lvl>
   </w:abstractNum>
-  <w:abstractNum w:abstractNumId="12" w15:restartNumberingAfterBreak="0">
+  <w:abstractNum w:abstractNumId="13" w15:restartNumberingAfterBreak="0">
     <w:nsid w:val="47EA12BC"/>
     <w:multiLevelType w:val="hybridMultilevel"/>
     <w:tmpl w:val="D96493DC"/>
@@ -1348,7 +2506,7 @@
       </w:rPr>
     </w:lvl>
   </w:abstractNum>
-  <w:abstractNum w:abstractNumId="13" w15:restartNumberingAfterBreak="0">
+  <w:abstractNum w:abstractNumId="14" w15:restartNumberingAfterBreak="0">
     <w:nsid w:val="48AE0E77"/>
     <w:multiLevelType w:val="hybridMultilevel"/>
     <w:tmpl w:val="C478D306"/>
@@ -1461,7 +2619,7 @@
       </w:rPr>
     </w:lvl>
   </w:abstractNum>
-  <w:abstractNum w:abstractNumId="14" w15:restartNumberingAfterBreak="0">
+  <w:abstractNum w:abstractNumId="15" w15:restartNumberingAfterBreak="0">
     <w:nsid w:val="4C69253D"/>
     <w:multiLevelType w:val="hybridMultilevel"/>
     <w:tmpl w:val="C84CA0DA"/>
@@ -1601,7 +2759,7 @@
       </w:rPr>
     </w:lvl>
   </w:abstractNum>
-  <w:abstractNum w:abstractNumId="15" w15:restartNumberingAfterBreak="0">
+  <w:abstractNum w:abstractNumId="16" w15:restartNumberingAfterBreak="0">
     <w:nsid w:val="4CEA6E61"/>
     <w:multiLevelType w:val="singleLevel"/>
     <w:tmpl w:val="08090007"/>
@@ -1622,7 +2780,7 @@
       </w:rPr>
     </w:lvl>
   </w:abstractNum>
-  <w:abstractNum w:abstractNumId="16" w15:restartNumberingAfterBreak="0">
+  <w:abstractNum w:abstractNumId="17" w15:restartNumberingAfterBreak="0">
     <w:nsid w:val="4F1811B5"/>
     <w:multiLevelType w:val="hybridMultilevel"/>
     <w:tmpl w:val="0C187954"/>
@@ -1711,7 +2869,7 @@
       </w:pPr>
     </w:lvl>
   </w:abstractNum>
-  <w:abstractNum w:abstractNumId="17" w15:restartNumberingAfterBreak="0">
+  <w:abstractNum w:abstractNumId="18" w15:restartNumberingAfterBreak="0">
     <w:nsid w:val="4F775658"/>
     <w:multiLevelType w:val="singleLevel"/>
     <w:tmpl w:val="08090007"/>
@@ -1732,7 +2890,7 @@
       </w:rPr>
     </w:lvl>
   </w:abstractNum>
-  <w:abstractNum w:abstractNumId="18" w15:restartNumberingAfterBreak="0">
+  <w:abstractNum w:abstractNumId="19" w15:restartNumberingAfterBreak="0">
     <w:nsid w:val="51171F9E"/>
     <w:multiLevelType w:val="hybridMultilevel"/>
     <w:tmpl w:val="87FC45AE"/>
@@ -1821,7 +2979,7 @@
       </w:pPr>
     </w:lvl>
   </w:abstractNum>
-  <w:abstractNum w:abstractNumId="19" w15:restartNumberingAfterBreak="0">
+  <w:abstractNum w:abstractNumId="20" w15:restartNumberingAfterBreak="0">
     <w:nsid w:val="5C7A0AC0"/>
     <w:multiLevelType w:val="hybridMultilevel"/>
     <w:tmpl w:val="46441C06"/>
@@ -1961,7 +3119,7 @@
       </w:rPr>
     </w:lvl>
   </w:abstractNum>
-  <w:abstractNum w:abstractNumId="20" w15:restartNumberingAfterBreak="0">
+  <w:abstractNum w:abstractNumId="21" w15:restartNumberingAfterBreak="0">
     <w:nsid w:val="65496B20"/>
     <w:multiLevelType w:val="hybridMultilevel"/>
     <w:tmpl w:val="2E083BF4"/>
@@ -2047,7 +3205,7 @@
       </w:pPr>
     </w:lvl>
   </w:abstractNum>
-  <w:abstractNum w:abstractNumId="21" w15:restartNumberingAfterBreak="0">
+  <w:abstractNum w:abstractNumId="22" w15:restartNumberingAfterBreak="0">
     <w:nsid w:val="6AEC363C"/>
     <w:multiLevelType w:val="hybridMultilevel"/>
     <w:tmpl w:val="3B8E0BCE"/>
@@ -2136,7 +3294,7 @@
       </w:pPr>
     </w:lvl>
   </w:abstractNum>
-  <w:abstractNum w:abstractNumId="22" w15:restartNumberingAfterBreak="0">
+  <w:abstractNum w:abstractNumId="23" w15:restartNumberingAfterBreak="0">
     <w:nsid w:val="6C164FC0"/>
     <w:multiLevelType w:val="hybridMultilevel"/>
     <w:tmpl w:val="2B8623A8"/>
@@ -2225,7 +3383,7 @@
       </w:pPr>
     </w:lvl>
   </w:abstractNum>
-  <w:abstractNum w:abstractNumId="23" w15:restartNumberingAfterBreak="0">
+  <w:abstractNum w:abstractNumId="24" w15:restartNumberingAfterBreak="0">
     <w:nsid w:val="6E56279B"/>
     <w:multiLevelType w:val="hybridMultilevel"/>
     <w:tmpl w:val="5D84085A"/>
@@ -2338,7 +3496,7 @@
       </w:rPr>
     </w:lvl>
   </w:abstractNum>
-  <w:abstractNum w:abstractNumId="24" w15:restartNumberingAfterBreak="0">
+  <w:abstractNum w:abstractNumId="25" w15:restartNumberingAfterBreak="0">
     <w:nsid w:val="71464AFF"/>
     <w:multiLevelType w:val="hybridMultilevel"/>
     <w:tmpl w:val="AA60BC92"/>
@@ -2478,7 +3636,7 @@
       </w:rPr>
     </w:lvl>
   </w:abstractNum>
-  <w:abstractNum w:abstractNumId="25" w15:restartNumberingAfterBreak="0">
+  <w:abstractNum w:abstractNumId="26" w15:restartNumberingAfterBreak="0">
     <w:nsid w:val="734C6958"/>
     <w:multiLevelType w:val="hybridMultilevel"/>
     <w:tmpl w:val="69A8EBDE"/>
@@ -2591,7 +3749,7 @@
       </w:rPr>
     </w:lvl>
   </w:abstractNum>
-  <w:abstractNum w:abstractNumId="26" w15:restartNumberingAfterBreak="0">
+  <w:abstractNum w:abstractNumId="27" w15:restartNumberingAfterBreak="0">
     <w:nsid w:val="7AA86392"/>
     <w:multiLevelType w:val="hybridMultilevel"/>
     <w:tmpl w:val="10CE2EB0"/>
@@ -2680,7 +3838,7 @@
       </w:pPr>
     </w:lvl>
   </w:abstractNum>
-  <w:abstractNum w:abstractNumId="27" w15:restartNumberingAfterBreak="0">
+  <w:abstractNum w:abstractNumId="28" w15:restartNumberingAfterBreak="0">
     <w:nsid w:val="7C2576FD"/>
     <w:multiLevelType w:val="hybridMultilevel"/>
     <w:tmpl w:val="CBD8D782"/>
@@ -2770,46 +3928,46 @@
     </w:lvl>
   </w:abstractNum>
   <w:num w:numId="1">
-    <w:abstractNumId w:val="12"/>
+    <w:abstractNumId w:val="13"/>
   </w:num>
   <w:num w:numId="2">
-    <w:abstractNumId w:val="24"/>
+    <w:abstractNumId w:val="25"/>
   </w:num>
   <w:num w:numId="3">
-    <w:abstractNumId w:val="15"/>
+    <w:abstractNumId w:val="16"/>
   </w:num>
   <w:num w:numId="4">
-    <w:abstractNumId w:val="17"/>
+    <w:abstractNumId w:val="18"/>
   </w:num>
   <w:num w:numId="5">
-    <w:abstractNumId w:val="14"/>
+    <w:abstractNumId w:val="15"/>
   </w:num>
   <w:num w:numId="6">
     <w:abstractNumId w:val="6"/>
   </w:num>
   <w:num w:numId="7">
-    <w:abstractNumId w:val="19"/>
+    <w:abstractNumId w:val="20"/>
   </w:num>
   <w:num w:numId="8">
-    <w:abstractNumId w:val="20"/>
+    <w:abstractNumId w:val="21"/>
   </w:num>
   <w:num w:numId="9">
-    <w:abstractNumId w:val="25"/>
+    <w:abstractNumId w:val="26"/>
   </w:num>
   <w:num w:numId="10">
     <w:abstractNumId w:val="2"/>
   </w:num>
   <w:num w:numId="11">
-    <w:abstractNumId w:val="23"/>
+    <w:abstractNumId w:val="24"/>
   </w:num>
   <w:num w:numId="12">
     <w:abstractNumId w:val="5"/>
   </w:num>
   <w:num w:numId="13">
-    <w:abstractNumId w:val="10"/>
+    <w:abstractNumId w:val="11"/>
   </w:num>
   <w:num w:numId="14">
-    <w:abstractNumId w:val="18"/>
+    <w:abstractNumId w:val="19"/>
   </w:num>
   <w:num w:numId="15">
     <w:abstractNumId w:val="3"/>
@@ -2818,7 +3976,7 @@
     <w:abstractNumId w:val="4"/>
   </w:num>
   <w:num w:numId="17">
-    <w:abstractNumId w:val="27"/>
+    <w:abstractNumId w:val="28"/>
   </w:num>
   <w:num w:numId="18">
     <w:abstractNumId w:val="1"/>
@@ -2827,30 +3985,33 @@
     <w:abstractNumId w:val="0"/>
   </w:num>
   <w:num w:numId="20">
-    <w:abstractNumId w:val="13"/>
+    <w:abstractNumId w:val="14"/>
   </w:num>
   <w:num w:numId="21">
-    <w:abstractNumId w:val="16"/>
+    <w:abstractNumId w:val="17"/>
   </w:num>
   <w:num w:numId="22">
-    <w:abstractNumId w:val="11"/>
+    <w:abstractNumId w:val="12"/>
   </w:num>
   <w:num w:numId="23">
-    <w:abstractNumId w:val="26"/>
+    <w:abstractNumId w:val="27"/>
   </w:num>
   <w:num w:numId="24">
+    <w:abstractNumId w:val="9"/>
+  </w:num>
+  <w:num w:numId="25">
+    <w:abstractNumId w:val="22"/>
+  </w:num>
+  <w:num w:numId="26">
+    <w:abstractNumId w:val="10"/>
+  </w:num>
+  <w:num w:numId="27">
+    <w:abstractNumId w:val="23"/>
+  </w:num>
+  <w:num w:numId="28">
     <w:abstractNumId w:val="8"/>
   </w:num>
-  <w:num w:numId="25">
-    <w:abstractNumId w:val="21"/>
-  </w:num>
-  <w:num w:numId="26">
-    <w:abstractNumId w:val="9"/>
-  </w:num>
-  <w:num w:numId="27">
-    <w:abstractNumId w:val="22"/>
-  </w:num>
-  <w:num w:numId="28">
+  <w:num w:numId="29">
     <w:abstractNumId w:val="7"/>
   </w:num>
 </w:numbering>
@@ -3978,7 +5139,7 @@
 </file>
 
 <file path=customXml/itemProps1.xml><?xml version="1.0" encoding="utf-8"?>
-<ds:datastoreItem xmlns:ds="http://schemas.openxmlformats.org/officeDocument/2006/customXml" ds:itemID="{4FBDB2E8-2216-410F-9C93-56063FE6EFC2}">
+<ds:datastoreItem xmlns:ds="http://schemas.openxmlformats.org/officeDocument/2006/customXml" ds:itemID="{3DB3A533-B504-40D0-B73B-4F9570C81E39}">
   <ds:schemaRefs>
     <ds:schemaRef ds:uri="http://schemas.openxmlformats.org/officeDocument/2006/bibliography"/>
   </ds:schemaRefs>

</xml_diff>